<commit_message>
Update Sobel Algo, Hardware design, Results
</commit_message>
<xml_diff>
--- a/firstDraft.docx
+++ b/firstDraft.docx
@@ -553,6 +553,888 @@
     <w:p>
       <w:pPr>
         <w:pStyle w:val="BodyText"/>
+        <w:numPr>
+          <w:ilvl w:val="0"/>
+          <w:numId w:val="34"/>
+        </w:numPr>
+        <w:rPr>
+          <w:lang w:val="en-US"/>
+        </w:rPr>
+      </w:pPr>
+      <w:proofErr w:type="spellStart"/>
+      <w:r>
+        <w:rPr>
+          <w:lang w:val="en-US"/>
+        </w:rPr>
+        <w:t>GrayScale</w:t>
+      </w:r>
+      <w:proofErr w:type="spellEnd"/>
+      <w:r>
+        <w:rPr>
+          <w:lang w:val="en-US"/>
+        </w:rPr>
+        <w:t xml:space="preserve"> – The 32</w:t>
+      </w:r>
+      <w:r>
+        <w:rPr>
+          <w:lang w:val="en-US"/>
+        </w:rPr>
+        <w:t>x</w:t>
+      </w:r>
+      <w:r>
+        <w:rPr>
+          <w:lang w:val="en-US"/>
+        </w:rPr>
+        <w:t>32 pixel image is first converted into a grayscale image. Each RGB value of a pixel is converted into a single gray value.</w:t>
+      </w:r>
+    </w:p>
+    <w:p>
+      <w:pPr>
+        <w:pStyle w:val="BodyText"/>
+        <w:ind w:start="36pt" w:firstLine="0pt"/>
+        <w:jc w:val="center"/>
+        <w:rPr>
+          <w:sz w:val="16"/>
+          <w:szCs w:val="16"/>
+          <w:lang w:val="en-US"/>
+        </w:rPr>
+      </w:pPr>
+      <m:oMathPara>
+        <m:oMath>
+          <m:r>
+            <w:rPr>
+              <w:rFonts w:ascii="Cambria Math" w:hAnsi="Cambria Math"/>
+              <w:sz w:val="16"/>
+              <w:szCs w:val="16"/>
+              <w:lang w:val="en-US"/>
+            </w:rPr>
+            <m:t>grayValue=R*0.3125+G*0.5625+B*0.125</m:t>
+          </m:r>
+        </m:oMath>
+      </m:oMathPara>
+    </w:p>
+    <w:p>
+      <w:pPr>
+        <w:pStyle w:val="BodyText"/>
+        <w:numPr>
+          <w:ilvl w:val="0"/>
+          <w:numId w:val="34"/>
+        </w:numPr>
+        <w:rPr>
+          <w:lang w:val="en-US"/>
+        </w:rPr>
+      </w:pPr>
+      <w:r>
+        <w:rPr>
+          <w:lang w:val="en-US"/>
+        </w:rPr>
+        <w:t>Resize Image – The grayed image is then resized by to half 16</w:t>
+      </w:r>
+      <w:r>
+        <w:rPr>
+          <w:lang w:val="en-US"/>
+        </w:rPr>
+        <w:t>x</w:t>
+      </w:r>
+      <w:r>
+        <w:rPr>
+          <w:lang w:val="en-US"/>
+        </w:rPr>
+        <w:t>16 pixel image. Each pixel value is calculated by averaging the 4 pixels into one value.</w:t>
+      </w:r>
+    </w:p>
+    <w:p>
+      <w:pPr>
+        <w:pStyle w:val="BodyText"/>
+        <w:ind w:start="36pt" w:firstLine="0pt"/>
+        <w:rPr>
+          <w:sz w:val="16"/>
+          <w:szCs w:val="16"/>
+          <w:lang w:val="en-US"/>
+        </w:rPr>
+      </w:pPr>
+      <m:oMathPara>
+        <m:oMath>
+          <m:r>
+            <w:rPr>
+              <w:rFonts w:ascii="Cambria Math" w:hAnsi="Cambria Math"/>
+              <w:sz w:val="16"/>
+              <w:szCs w:val="16"/>
+              <w:lang w:val="en-US"/>
+            </w:rPr>
+            <m:t>newPixelValue=</m:t>
+          </m:r>
+          <m:f>
+            <m:fPr>
+              <m:ctrlPr>
+                <w:rPr>
+                  <w:rFonts w:ascii="Cambria Math" w:hAnsi="Cambria Math"/>
+                  <w:i/>
+                  <w:sz w:val="16"/>
+                  <w:szCs w:val="16"/>
+                  <w:lang w:val="en-US"/>
+                </w:rPr>
+              </m:ctrlPr>
+            </m:fPr>
+            <m:num>
+              <m:r>
+                <w:rPr>
+                  <w:rFonts w:ascii="Cambria Math" w:hAnsi="Cambria Math"/>
+                  <w:sz w:val="16"/>
+                  <w:szCs w:val="16"/>
+                  <w:lang w:val="en-US"/>
+                </w:rPr>
+                <m:t>4 old pixel values</m:t>
+              </m:r>
+            </m:num>
+            <m:den>
+              <m:r>
+                <w:rPr>
+                  <w:rFonts w:ascii="Cambria Math" w:hAnsi="Cambria Math"/>
+                  <w:sz w:val="16"/>
+                  <w:szCs w:val="16"/>
+                  <w:lang w:val="en-US"/>
+                </w:rPr>
+                <m:t>4</m:t>
+              </m:r>
+            </m:den>
+          </m:f>
+        </m:oMath>
+      </m:oMathPara>
+    </w:p>
+    <w:p>
+      <w:pPr>
+        <w:pStyle w:val="BodyText"/>
+        <w:ind w:start="36pt" w:firstLine="0pt"/>
+        <w:rPr>
+          <w:lang w:val="en-US"/>
+        </w:rPr>
+      </w:pPr>
+      <w:r>
+        <w:rPr>
+          <w:lang w:val="en-US"/>
+        </w:rPr>
+        <w:t>In this process, the maximum and minimum value of a pixel in also identified as</w:t>
+      </w:r>
+    </w:p>
+    <w:p>
+      <w:pPr>
+        <w:pStyle w:val="BodyText"/>
+        <w:ind w:start="36pt" w:firstLine="0pt"/>
+        <w:rPr>
+          <w:sz w:val="16"/>
+          <w:szCs w:val="16"/>
+          <w:lang w:val="en-US"/>
+        </w:rPr>
+      </w:pPr>
+      <m:oMathPara>
+        <m:oMath>
+          <m:r>
+            <w:rPr>
+              <w:rFonts w:ascii="Cambria Math" w:hAnsi="Cambria Math"/>
+              <w:sz w:val="16"/>
+              <w:szCs w:val="16"/>
+              <w:lang w:val="en-US"/>
+            </w:rPr>
+            <m:t>brightnessMax=</m:t>
+          </m:r>
+          <m:func>
+            <m:funcPr>
+              <m:ctrlPr>
+                <w:rPr>
+                  <w:rFonts w:ascii="Cambria Math" w:hAnsi="Cambria Math"/>
+                  <w:sz w:val="16"/>
+                  <w:szCs w:val="16"/>
+                  <w:lang w:val="en-US"/>
+                </w:rPr>
+              </m:ctrlPr>
+            </m:funcPr>
+            <m:fName>
+              <m:r>
+                <m:rPr>
+                  <m:sty m:val="p"/>
+                </m:rPr>
+                <w:rPr>
+                  <w:rFonts w:ascii="Cambria Math" w:hAnsi="Cambria Math"/>
+                  <w:sz w:val="16"/>
+                  <w:szCs w:val="16"/>
+                  <w:lang w:val="en-US"/>
+                </w:rPr>
+                <m:t>max</m:t>
+              </m:r>
+              <m:ctrlPr>
+                <w:rPr>
+                  <w:rFonts w:ascii="Cambria Math" w:hAnsi="Cambria Math"/>
+                  <w:i/>
+                  <w:sz w:val="16"/>
+                  <w:szCs w:val="16"/>
+                  <w:lang w:val="en-US"/>
+                </w:rPr>
+              </m:ctrlPr>
+            </m:fName>
+            <m:e>
+              <m:d>
+                <m:dPr>
+                  <m:ctrlPr>
+                    <w:rPr>
+                      <w:rFonts w:ascii="Cambria Math" w:hAnsi="Cambria Math"/>
+                      <w:i/>
+                      <w:sz w:val="16"/>
+                      <w:szCs w:val="16"/>
+                      <w:lang w:val="en-US"/>
+                    </w:rPr>
+                  </m:ctrlPr>
+                </m:dPr>
+                <m:e>
+                  <m:r>
+                    <w:rPr>
+                      <w:rFonts w:ascii="Cambria Math" w:hAnsi="Cambria Math"/>
+                      <w:sz w:val="16"/>
+                      <w:szCs w:val="16"/>
+                      <w:lang w:val="en-US"/>
+                    </w:rPr>
+                    <m:t>allPixelValues</m:t>
+                  </m:r>
+                </m:e>
+              </m:d>
+            </m:e>
+          </m:func>
+        </m:oMath>
+      </m:oMathPara>
+    </w:p>
+    <w:p>
+      <w:pPr>
+        <w:pStyle w:val="BodyText"/>
+        <w:ind w:start="36pt" w:firstLine="0pt"/>
+        <w:rPr>
+          <w:lang w:val="en-US"/>
+        </w:rPr>
+      </w:pPr>
+      <m:oMathPara>
+        <m:oMath>
+          <m:r>
+            <w:rPr>
+              <w:rFonts w:ascii="Cambria Math" w:hAnsi="Cambria Math"/>
+              <w:sz w:val="16"/>
+              <w:szCs w:val="16"/>
+              <w:lang w:val="en-US"/>
+            </w:rPr>
+            <m:t>brightnessMin=</m:t>
+          </m:r>
+          <m:r>
+            <m:rPr>
+              <m:sty m:val="p"/>
+            </m:rPr>
+            <w:rPr>
+              <w:rFonts w:ascii="Cambria Math" w:hAnsi="Cambria Math"/>
+              <w:sz w:val="16"/>
+              <w:szCs w:val="16"/>
+              <w:lang w:val="en-US"/>
+            </w:rPr>
+            <m:t>min⁡</m:t>
+          </m:r>
+          <m:r>
+            <w:rPr>
+              <w:rFonts w:ascii="Cambria Math" w:hAnsi="Cambria Math"/>
+              <w:sz w:val="16"/>
+              <w:szCs w:val="16"/>
+              <w:lang w:val="en-US"/>
+            </w:rPr>
+            <m:t>(allPixelValue)</m:t>
+          </m:r>
+        </m:oMath>
+      </m:oMathPara>
+    </w:p>
+    <w:p>
+      <w:pPr>
+        <w:pStyle w:val="BodyText"/>
+        <w:numPr>
+          <w:ilvl w:val="0"/>
+          <w:numId w:val="34"/>
+        </w:numPr>
+        <w:rPr>
+          <w:lang w:val="en-US"/>
+        </w:rPr>
+      </w:pPr>
+      <w:r>
+        <w:rPr>
+          <w:lang w:val="en-US"/>
+        </w:rPr>
+        <w:t xml:space="preserve">Correct Image – The values of maximum and minimum brightness show that pixel values in the image have a very small range. Correctness is applied to expand this range into </w:t>
+      </w:r>
+      <w:r>
+        <w:rPr>
+          <w:lang w:val="en-US"/>
+        </w:rPr>
+        <w:t>[0,255]</w:t>
+      </w:r>
+      <w:r>
+        <w:rPr>
+          <w:lang w:val="en-US"/>
+        </w:rPr>
+        <w:t xml:space="preserve">. </w:t>
+      </w:r>
+    </w:p>
+    <w:p>
+      <w:pPr>
+        <w:pStyle w:val="BodyText"/>
+        <w:ind w:start="36pt" w:firstLine="0pt"/>
+        <w:rPr>
+          <w:sz w:val="16"/>
+          <w:szCs w:val="16"/>
+          <w:lang w:val="en-US"/>
+        </w:rPr>
+      </w:pPr>
+      <m:oMathPara>
+        <m:oMath>
+          <m:r>
+            <w:rPr>
+              <w:rFonts w:ascii="Cambria Math" w:hAnsi="Cambria Math"/>
+              <w:sz w:val="16"/>
+              <w:szCs w:val="16"/>
+              <w:lang w:val="en-US"/>
+            </w:rPr>
+            <m:t>diff</m:t>
+          </m:r>
+          <m:d>
+            <m:dPr>
+              <m:ctrlPr>
+                <w:rPr>
+                  <w:rFonts w:ascii="Cambria Math" w:hAnsi="Cambria Math"/>
+                  <w:i/>
+                  <w:sz w:val="16"/>
+                  <w:szCs w:val="16"/>
+                  <w:lang w:val="en-US"/>
+                </w:rPr>
+              </m:ctrlPr>
+            </m:dPr>
+            <m:e>
+              <m:r>
+                <w:rPr>
+                  <w:rFonts w:ascii="Cambria Math" w:hAnsi="Cambria Math"/>
+                  <w:sz w:val="16"/>
+                  <w:szCs w:val="16"/>
+                  <w:lang w:val="en-US"/>
+                </w:rPr>
+                <m:t>brightnessMax, brightnessMin</m:t>
+              </m:r>
+            </m:e>
+          </m:d>
+        </m:oMath>
+      </m:oMathPara>
+    </w:p>
+    <w:p>
+      <w:pPr>
+        <w:pStyle w:val="BodyText"/>
+        <w:ind w:start="36pt" w:firstLine="0pt"/>
+        <w:rPr>
+          <w:sz w:val="16"/>
+          <w:szCs w:val="16"/>
+          <w:lang w:val="en-US"/>
+        </w:rPr>
+      </w:pPr>
+      <m:oMathPara>
+        <m:oMath>
+          <m:r>
+            <w:rPr>
+              <w:rFonts w:ascii="Cambria Math" w:hAnsi="Cambria Math"/>
+              <w:sz w:val="16"/>
+              <w:szCs w:val="16"/>
+              <w:lang w:val="en-US"/>
+            </w:rPr>
+            <m:t xml:space="preserve">  </m:t>
+          </m:r>
+          <m:f>
+            <m:fPr>
+              <m:type m:val="skw"/>
+              <m:ctrlPr>
+                <w:rPr>
+                  <w:rFonts w:ascii="Cambria Math" w:hAnsi="Cambria Math"/>
+                  <w:i/>
+                  <w:sz w:val="16"/>
+                  <w:szCs w:val="16"/>
+                  <w:lang w:val="en-US"/>
+                </w:rPr>
+              </m:ctrlPr>
+            </m:fPr>
+            <m:num>
+              <m:r>
+                <w:rPr>
+                  <w:rFonts w:ascii="Cambria Math" w:hAnsi="Cambria Math"/>
+                  <w:sz w:val="16"/>
+                  <w:szCs w:val="16"/>
+                  <w:lang w:val="en-US"/>
+                </w:rPr>
+                <m:t>1</m:t>
+              </m:r>
+            </m:num>
+            <m:den>
+              <m:r>
+                <w:rPr>
+                  <w:rFonts w:ascii="Cambria Math" w:hAnsi="Cambria Math"/>
+                  <w:sz w:val="16"/>
+                  <w:szCs w:val="16"/>
+                  <w:lang w:val="en-US"/>
+                </w:rPr>
+                <m:t xml:space="preserve">∝ </m:t>
+              </m:r>
+            </m:den>
+          </m:f>
+          <m:r>
+            <w:rPr>
+              <w:rFonts w:ascii="Cambria Math" w:hAnsi="Cambria Math"/>
+              <w:sz w:val="16"/>
+              <w:szCs w:val="16"/>
+              <w:lang w:val="en-US"/>
+            </w:rPr>
+            <m:t xml:space="preserve"> stretching the image range</m:t>
+          </m:r>
+        </m:oMath>
+      </m:oMathPara>
+    </w:p>
+    <w:p>
+      <w:pPr>
+        <w:pStyle w:val="BodyText"/>
+        <w:numPr>
+          <w:ilvl w:val="0"/>
+          <w:numId w:val="34"/>
+        </w:numPr>
+        <w:rPr>
+          <w:lang w:val="en-US"/>
+        </w:rPr>
+      </w:pPr>
+      <w:r>
+        <w:rPr>
+          <w:lang w:val="en-US"/>
+        </w:rPr>
+        <w:t xml:space="preserve">Sobel Filter – After correcting the image, Sobel filter is applied to the image. </w:t>
+      </w:r>
+      <w:r>
+        <w:rPr>
+          <w:lang w:val="en-US"/>
+        </w:rPr>
+        <w:t>Convolution</w:t>
+      </w:r>
+      <w:r>
+        <w:rPr>
+          <w:lang w:val="en-US"/>
+        </w:rPr>
+        <w:t xml:space="preserve"> of the </w:t>
+      </w:r>
+      <w:r>
+        <w:rPr>
+          <w:lang w:val="en-US"/>
+        </w:rPr>
+        <w:t>image</w:t>
+      </w:r>
+      <w:r>
+        <w:rPr>
+          <w:lang w:val="en-US"/>
+        </w:rPr>
+        <w:t xml:space="preserve"> with </w:t>
+      </w:r>
+      <w:proofErr w:type="spellStart"/>
+      <w:r>
+        <w:rPr>
+          <w:lang w:val="en-US"/>
+        </w:rPr>
+        <w:t>G</w:t>
+      </w:r>
+      <w:r>
+        <w:rPr>
+          <w:vertAlign w:val="subscript"/>
+          <w:lang w:val="en-US"/>
+        </w:rPr>
+        <w:t>x</w:t>
+      </w:r>
+      <w:proofErr w:type="spellEnd"/>
+      <w:r>
+        <w:rPr>
+          <w:lang w:val="en-US"/>
+        </w:rPr>
+        <w:t xml:space="preserve"> and </w:t>
+      </w:r>
+      <w:proofErr w:type="spellStart"/>
+      <w:r>
+        <w:rPr>
+          <w:lang w:val="en-US"/>
+        </w:rPr>
+        <w:t>G</w:t>
+      </w:r>
+      <w:r>
+        <w:rPr>
+          <w:vertAlign w:val="subscript"/>
+          <w:lang w:val="en-US"/>
+        </w:rPr>
+        <w:t>y</w:t>
+      </w:r>
+      <w:proofErr w:type="spellEnd"/>
+      <w:r>
+        <w:rPr>
+          <w:lang w:val="en-US"/>
+        </w:rPr>
+        <w:t xml:space="preserve"> is done.</w:t>
+      </w:r>
+      <w:r>
+        <w:rPr>
+          <w:lang w:val="en-US"/>
+        </w:rPr>
+        <w:t xml:space="preserve"> The modulo of the values obtained are added to get the final pixel value. Each pixel values obtained here are divided by 128 to get a value from [0,15] so as to fit in the ASCII value range.</w:t>
+      </w:r>
+    </w:p>
+    <w:p>
+      <w:pPr>
+        <w:pStyle w:val="BodyText"/>
+        <w:ind w:start="36pt" w:firstLine="0pt"/>
+        <w:rPr>
+          <w:lang w:val="en-US"/>
+        </w:rPr>
+      </w:pPr>
+      <w:r>
+        <w:rPr>
+          <w:noProof/>
+        </w:rPr>
+        <w:drawing>
+          <wp:inline distT="0" distB="0" distL="0" distR="0" wp14:anchorId="4B852E2B" wp14:editId="6933F907">
+            <wp:extent cx="2065923" cy="967154"/>
+            <wp:effectExtent l="0" t="0" r="0" b="4445"/>
+            <wp:docPr id="4" name="Picture 4"/>
+            <wp:cNvGraphicFramePr>
+              <a:graphicFrameLocks xmlns:a="http://purl.oclc.org/ooxml/drawingml/main" noChangeAspect="1"/>
+            </wp:cNvGraphicFramePr>
+            <a:graphic xmlns:a="http://purl.oclc.org/ooxml/drawingml/main">
+              <a:graphicData uri="http://purl.oclc.org/ooxml/drawingml/picture">
+                <pic:pic xmlns:pic="http://purl.oclc.org/ooxml/drawingml/picture">
+                  <pic:nvPicPr>
+                    <pic:cNvPr id="0" name="Picture 12"/>
+                    <pic:cNvPicPr>
+                      <a:picLocks noChangeAspect="1" noChangeArrowheads="1"/>
+                    </pic:cNvPicPr>
+                  </pic:nvPicPr>
+                  <pic:blipFill>
+                    <a:blip r:embed="rId10" cstate="print">
+                      <a:extLst>
+                        <a:ext uri="{28A0092B-C50C-407E-A947-70E740481C1C}">
+                          <a14:useLocalDpi xmlns:a14="http://schemas.microsoft.com/office/drawing/2010/main" val="0"/>
+                        </a:ext>
+                      </a:extLst>
+                    </a:blip>
+                    <a:srcRect/>
+                    <a:stretch>
+                      <a:fillRect/>
+                    </a:stretch>
+                  </pic:blipFill>
+                  <pic:spPr bwMode="auto">
+                    <a:xfrm>
+                      <a:off x="0" y="0"/>
+                      <a:ext cx="2116880" cy="991009"/>
+                    </a:xfrm>
+                    <a:prstGeom prst="rect">
+                      <a:avLst/>
+                    </a:prstGeom>
+                    <a:noFill/>
+                    <a:ln>
+                      <a:noFill/>
+                    </a:ln>
+                  </pic:spPr>
+                </pic:pic>
+              </a:graphicData>
+            </a:graphic>
+          </wp:inline>
+        </w:drawing>
+      </w:r>
+    </w:p>
+    <w:p>
+      <w:pPr>
+        <w:pStyle w:val="BodyText"/>
+        <w:ind w:start="36pt" w:firstLine="0pt"/>
+        <w:rPr>
+          <w:lang w:val="en-US"/>
+        </w:rPr>
+      </w:pPr>
+    </w:p>
+    <w:p>
+      <w:pPr>
+        <w:pStyle w:val="BodyText"/>
+        <w:ind w:start="36pt" w:firstLine="0pt"/>
+        <w:rPr>
+          <w:sz w:val="16"/>
+          <w:szCs w:val="16"/>
+          <w:lang w:val="en-US"/>
+        </w:rPr>
+      </w:pPr>
+      <m:oMathPara>
+        <m:oMath>
+          <m:d>
+            <m:dPr>
+              <m:begChr m:val="|"/>
+              <m:endChr m:val="|"/>
+              <m:ctrlPr>
+                <w:rPr>
+                  <w:rFonts w:ascii="Cambria Math" w:hAnsi="Cambria Math"/>
+                  <w:i/>
+                  <w:sz w:val="16"/>
+                  <w:szCs w:val="16"/>
+                  <w:lang w:val="en-US"/>
+                </w:rPr>
+              </m:ctrlPr>
+            </m:dPr>
+            <m:e>
+              <m:r>
+                <w:rPr>
+                  <w:rFonts w:ascii="Cambria Math" w:hAnsi="Cambria Math"/>
+                  <w:sz w:val="16"/>
+                  <w:szCs w:val="16"/>
+                  <w:lang w:val="en-US"/>
+                </w:rPr>
+                <m:t>G</m:t>
+              </m:r>
+            </m:e>
+          </m:d>
+          <m:r>
+            <w:rPr>
+              <w:rFonts w:ascii="Cambria Math" w:hAnsi="Cambria Math"/>
+              <w:sz w:val="16"/>
+              <w:szCs w:val="16"/>
+              <w:lang w:val="en-US"/>
+            </w:rPr>
+            <m:t>=|</m:t>
+          </m:r>
+          <m:sSub>
+            <m:sSubPr>
+              <m:ctrlPr>
+                <w:rPr>
+                  <w:rFonts w:ascii="Cambria Math" w:hAnsi="Cambria Math"/>
+                  <w:i/>
+                  <w:sz w:val="16"/>
+                  <w:szCs w:val="16"/>
+                  <w:lang w:val="en-US"/>
+                </w:rPr>
+              </m:ctrlPr>
+            </m:sSubPr>
+            <m:e>
+              <m:r>
+                <w:rPr>
+                  <w:rFonts w:ascii="Cambria Math" w:hAnsi="Cambria Math"/>
+                  <w:sz w:val="16"/>
+                  <w:szCs w:val="16"/>
+                  <w:lang w:val="en-US"/>
+                </w:rPr>
+                <m:t>G</m:t>
+              </m:r>
+            </m:e>
+            <m:sub>
+              <m:r>
+                <w:rPr>
+                  <w:rFonts w:ascii="Cambria Math" w:hAnsi="Cambria Math"/>
+                  <w:sz w:val="16"/>
+                  <w:szCs w:val="16"/>
+                  <w:lang w:val="en-US"/>
+                </w:rPr>
+                <m:t>x</m:t>
+              </m:r>
+            </m:sub>
+          </m:sSub>
+          <m:r>
+            <w:rPr>
+              <w:rFonts w:ascii="Cambria Math" w:hAnsi="Cambria Math"/>
+              <w:sz w:val="16"/>
+              <w:szCs w:val="16"/>
+              <w:lang w:val="en-US"/>
+            </w:rPr>
+            <m:t>|+|</m:t>
+          </m:r>
+          <m:sSub>
+            <m:sSubPr>
+              <m:ctrlPr>
+                <w:rPr>
+                  <w:rFonts w:ascii="Cambria Math" w:hAnsi="Cambria Math"/>
+                  <w:i/>
+                  <w:sz w:val="16"/>
+                  <w:szCs w:val="16"/>
+                  <w:lang w:val="en-US"/>
+                </w:rPr>
+              </m:ctrlPr>
+            </m:sSubPr>
+            <m:e>
+              <m:r>
+                <w:rPr>
+                  <w:rFonts w:ascii="Cambria Math" w:hAnsi="Cambria Math"/>
+                  <w:sz w:val="16"/>
+                  <w:szCs w:val="16"/>
+                  <w:lang w:val="en-US"/>
+                </w:rPr>
+                <m:t>G</m:t>
+              </m:r>
+            </m:e>
+            <m:sub>
+              <m:r>
+                <w:rPr>
+                  <w:rFonts w:ascii="Cambria Math" w:hAnsi="Cambria Math"/>
+                  <w:sz w:val="16"/>
+                  <w:szCs w:val="16"/>
+                  <w:lang w:val="en-US"/>
+                </w:rPr>
+                <m:t>y</m:t>
+              </m:r>
+            </m:sub>
+          </m:sSub>
+          <m:r>
+            <w:rPr>
+              <w:rFonts w:ascii="Cambria Math" w:hAnsi="Cambria Math"/>
+              <w:sz w:val="16"/>
+              <w:szCs w:val="16"/>
+              <w:lang w:val="en-US"/>
+            </w:rPr>
+            <m:t>|</m:t>
+          </m:r>
+        </m:oMath>
+      </m:oMathPara>
+    </w:p>
+    <w:p>
+      <w:pPr>
+        <w:pStyle w:val="BodyText"/>
+        <w:ind w:start="36pt" w:firstLine="0pt"/>
+        <w:rPr>
+          <w:sz w:val="16"/>
+          <w:szCs w:val="16"/>
+          <w:lang w:val="en-US"/>
+        </w:rPr>
+      </w:pPr>
+      <m:oMathPara>
+        <m:oMath>
+          <m:sSub>
+            <m:sSubPr>
+              <m:ctrlPr>
+                <w:rPr>
+                  <w:rFonts w:ascii="Cambria Math" w:hAnsi="Cambria Math"/>
+                  <w:i/>
+                  <w:sz w:val="16"/>
+                  <w:szCs w:val="16"/>
+                  <w:lang w:val="en-US"/>
+                </w:rPr>
+              </m:ctrlPr>
+            </m:sSubPr>
+            <m:e>
+              <m:r>
+                <w:rPr>
+                  <w:rFonts w:ascii="Cambria Math" w:hAnsi="Cambria Math"/>
+                  <w:sz w:val="16"/>
+                  <w:szCs w:val="16"/>
+                  <w:lang w:val="en-US"/>
+                </w:rPr>
+                <m:t>G</m:t>
+              </m:r>
+            </m:e>
+            <m:sub>
+              <m:r>
+                <w:rPr>
+                  <w:rFonts w:ascii="Cambria Math" w:hAnsi="Cambria Math"/>
+                  <w:sz w:val="16"/>
+                  <w:szCs w:val="16"/>
+                  <w:lang w:val="en-US"/>
+                </w:rPr>
+                <m:t>f</m:t>
+              </m:r>
+            </m:sub>
+          </m:sSub>
+          <m:r>
+            <w:rPr>
+              <w:rFonts w:ascii="Cambria Math" w:hAnsi="Cambria Math"/>
+              <w:sz w:val="16"/>
+              <w:szCs w:val="16"/>
+              <w:lang w:val="en-US"/>
+            </w:rPr>
+            <m:t>=</m:t>
+          </m:r>
+          <m:f>
+            <m:fPr>
+              <m:ctrlPr>
+                <w:rPr>
+                  <w:rFonts w:ascii="Cambria Math" w:hAnsi="Cambria Math"/>
+                  <w:i/>
+                  <w:sz w:val="16"/>
+                  <w:szCs w:val="16"/>
+                  <w:lang w:val="en-US"/>
+                </w:rPr>
+              </m:ctrlPr>
+            </m:fPr>
+            <m:num>
+              <m:r>
+                <w:rPr>
+                  <w:rFonts w:ascii="Cambria Math" w:hAnsi="Cambria Math"/>
+                  <w:sz w:val="16"/>
+                  <w:szCs w:val="16"/>
+                  <w:lang w:val="en-US"/>
+                </w:rPr>
+                <m:t>G</m:t>
+              </m:r>
+            </m:num>
+            <m:den>
+              <m:r>
+                <w:rPr>
+                  <w:rFonts w:ascii="Cambria Math" w:hAnsi="Cambria Math"/>
+                  <w:sz w:val="16"/>
+                  <w:szCs w:val="16"/>
+                  <w:lang w:val="en-US"/>
+                </w:rPr>
+                <m:t>128</m:t>
+              </m:r>
+            </m:den>
+          </m:f>
+          <m:r>
+            <w:rPr>
+              <w:rFonts w:ascii="Cambria Math" w:hAnsi="Cambria Math"/>
+              <w:sz w:val="16"/>
+              <w:szCs w:val="16"/>
+              <w:lang w:val="en-US"/>
+            </w:rPr>
+            <w:tab/>
+          </m:r>
+        </m:oMath>
+      </m:oMathPara>
+    </w:p>
+    <w:p>
+      <w:pPr>
+        <w:pStyle w:val="BodyText"/>
+        <w:numPr>
+          <w:ilvl w:val="0"/>
+          <w:numId w:val="34"/>
+        </w:numPr>
+        <w:rPr>
+          <w:lang w:val="en-US"/>
+        </w:rPr>
+      </w:pPr>
+      <w:r>
+        <w:rPr>
+          <w:lang w:val="en-US"/>
+        </w:rPr>
+        <w:t>ASCII</w:t>
+      </w:r>
+      <w:r>
+        <w:rPr>
+          <w:lang w:val="en-US"/>
+        </w:rPr>
+        <w:t xml:space="preserve"> Values – The output of </w:t>
+      </w:r>
+      <w:proofErr w:type="spellStart"/>
+      <w:r>
+        <w:rPr>
+          <w:lang w:val="en-US"/>
+        </w:rPr>
+        <w:t>sobel</w:t>
+      </w:r>
+      <w:proofErr w:type="spellEnd"/>
+      <w:r>
+        <w:rPr>
+          <w:lang w:val="en-US"/>
+        </w:rPr>
+        <w:t xml:space="preserve"> is an image’s pixel value with values ranging from [0,15]. This is mapped onto an ASCII level array and the printed on the console. This is where the edge detected is highlighted. </w:t>
+      </w:r>
+    </w:p>
+    <w:p>
+      <w:pPr>
+        <w:pStyle w:val="BodyText"/>
         <w:rPr>
           <w:lang w:val="en-US"/>
         </w:rPr>
@@ -652,9 +1534,9 @@
           <w:noProof/>
         </w:rPr>
         <w:drawing>
-          <wp:inline distT="0" distB="0" distL="0" distR="0" wp14:anchorId="46BBBB5D" wp14:editId="06AFEC31">
-            <wp:extent cx="3089910" cy="1605940"/>
-            <wp:effectExtent l="0" t="0" r="0" b="0"/>
+          <wp:inline distT="0" distB="0" distL="0" distR="0" wp14:anchorId="46BBBB5D" wp14:editId="7A467C8D">
+            <wp:extent cx="3382107" cy="1879707"/>
+            <wp:effectExtent l="0" t="0" r="8890" b="6350"/>
             <wp:docPr id="1" name="Picture 1" descr="A close up of a map&#10;&#10;Description automatically generated"/>
             <wp:cNvGraphicFramePr>
               <a:graphicFrameLocks xmlns:a="http://purl.oclc.org/ooxml/drawingml/main" noChangeAspect="1"/>
@@ -667,7 +1549,7 @@
                     <pic:cNvPicPr/>
                   </pic:nvPicPr>
                   <pic:blipFill>
-                    <a:blip r:embed="rId10" cstate="print">
+                    <a:blip r:embed="rId11" cstate="print">
                       <a:extLst>
                         <a:ext uri="{28A0092B-C50C-407E-A947-70E740481C1C}">
                           <a14:useLocalDpi xmlns:a14="http://schemas.microsoft.com/office/drawing/2010/main" val="0"/>
@@ -681,7 +1563,7 @@
                   <pic:spPr>
                     <a:xfrm>
                       <a:off x="0" y="0"/>
-                      <a:ext cx="3089910" cy="1605940"/>
+                      <a:ext cx="3408335" cy="1894284"/>
                     </a:xfrm>
                     <a:prstGeom prst="rect">
                       <a:avLst/>
@@ -758,197 +1640,23 @@
     <w:p>
       <w:pPr>
         <w:pStyle w:val="BodyText"/>
-        <w:numPr>
-          <w:ilvl w:val="0"/>
-          <w:numId w:val="29"/>
-        </w:numPr>
-        <w:rPr>
-          <w:lang w:val="en-US"/>
-        </w:rPr>
-      </w:pPr>
-      <w:proofErr w:type="spellStart"/>
-      <w:r>
-        <w:rPr>
-          <w:lang w:val="en-US"/>
-        </w:rPr>
-        <w:t>graySDF</w:t>
-      </w:r>
-      <w:proofErr w:type="spellEnd"/>
-      <w:r>
-        <w:rPr>
-          <w:lang w:val="en-US"/>
-        </w:rPr>
-        <w:t xml:space="preserve">: </w:t>
-      </w:r>
-    </w:p>
-    <w:p>
-      <w:pPr>
-        <w:pStyle w:val="BodyText"/>
-        <w:numPr>
-          <w:ilvl w:val="0"/>
-          <w:numId w:val="29"/>
-        </w:numPr>
-        <w:rPr>
-          <w:lang w:val="en-US"/>
-        </w:rPr>
-      </w:pPr>
-      <w:proofErr w:type="spellStart"/>
-      <w:r>
-        <w:rPr>
-          <w:lang w:val="en-US"/>
-        </w:rPr>
-        <w:t>resizeSDF</w:t>
-      </w:r>
-      <w:proofErr w:type="spellEnd"/>
-      <w:r>
-        <w:rPr>
-          <w:lang w:val="en-US"/>
-        </w:rPr>
-        <w:t xml:space="preserve">, </w:t>
-      </w:r>
-      <w:proofErr w:type="spellStart"/>
-      <w:r>
-        <w:rPr>
-          <w:lang w:val="en-US"/>
-        </w:rPr>
-        <w:t>brightnessSDF</w:t>
-      </w:r>
-      <w:proofErr w:type="spellEnd"/>
-      <w:r>
-        <w:rPr>
-          <w:lang w:val="en-US"/>
-        </w:rPr>
-        <w:t xml:space="preserve">, </w:t>
-      </w:r>
-      <w:proofErr w:type="spellStart"/>
-      <w:r>
-        <w:rPr>
-          <w:lang w:val="en-US"/>
-        </w:rPr>
-        <w:t>correctSDF</w:t>
-      </w:r>
-      <w:proofErr w:type="spellEnd"/>
-      <w:r>
-        <w:rPr>
-          <w:lang w:val="en-US"/>
-        </w:rPr>
-        <w:t>:</w:t>
-      </w:r>
-    </w:p>
-    <w:p>
-      <w:pPr>
-        <w:pStyle w:val="BodyText"/>
-        <w:numPr>
-          <w:ilvl w:val="0"/>
-          <w:numId w:val="29"/>
-        </w:numPr>
-        <w:rPr>
-          <w:lang w:val="en-US"/>
-        </w:rPr>
-      </w:pPr>
-      <w:proofErr w:type="spellStart"/>
-      <w:r>
-        <w:rPr>
-          <w:lang w:val="en-US"/>
-        </w:rPr>
-        <w:t>sobelSDF</w:t>
-      </w:r>
-      <w:proofErr w:type="spellEnd"/>
-      <w:r>
-        <w:rPr>
-          <w:lang w:val="en-US"/>
-        </w:rPr>
-        <w:t>:</w:t>
-      </w:r>
-    </w:p>
-    <w:p>
-      <w:pPr>
-        <w:pStyle w:val="BodyText"/>
-        <w:numPr>
-          <w:ilvl w:val="0"/>
-          <w:numId w:val="29"/>
-        </w:numPr>
-        <w:rPr>
-          <w:lang w:val="en-US"/>
-        </w:rPr>
-      </w:pPr>
-      <w:proofErr w:type="spellStart"/>
-      <w:r>
-        <w:rPr>
-          <w:lang w:val="en-US"/>
-        </w:rPr>
-        <w:t>asciiSDF</w:t>
-      </w:r>
-      <w:proofErr w:type="spellEnd"/>
-      <w:r>
-        <w:rPr>
-          <w:lang w:val="en-US"/>
-        </w:rPr>
-        <w:t>:</w:t>
-      </w:r>
-    </w:p>
-    <w:p>
-      <w:pPr>
-        <w:pStyle w:val="BodyText"/>
-        <w:numPr>
-          <w:ilvl w:val="0"/>
-          <w:numId w:val="29"/>
-        </w:numPr>
-        <w:rPr>
-          <w:lang w:val="en-US"/>
-        </w:rPr>
-      </w:pPr>
-      <w:proofErr w:type="spellStart"/>
-      <w:r>
-        <w:rPr>
-          <w:lang w:val="en-US"/>
-        </w:rPr>
-        <w:t>n</w:t>
-      </w:r>
-      <w:r>
-        <w:rPr>
-          <w:lang w:val="en-US"/>
-        </w:rPr>
-        <w:t>s</w:t>
-      </w:r>
-      <w:r>
-        <w:rPr>
-          <w:lang w:val="en-US"/>
-        </w:rPr>
-        <w:t>SDF</w:t>
-      </w:r>
-      <w:proofErr w:type="spellEnd"/>
-      <w:r>
-        <w:rPr>
-          <w:lang w:val="en-US"/>
-        </w:rPr>
-        <w:t>:</w:t>
-      </w:r>
-    </w:p>
-    <w:p>
-      <w:pPr>
-        <w:pStyle w:val="BodyText"/>
-        <w:numPr>
-          <w:ilvl w:val="0"/>
-          <w:numId w:val="29"/>
-        </w:numPr>
-        <w:rPr>
-          <w:lang w:val="en-US"/>
-        </w:rPr>
-      </w:pPr>
-      <w:proofErr w:type="spellStart"/>
-      <w:r>
-        <w:rPr>
-          <w:lang w:val="en-US"/>
-        </w:rPr>
-        <w:t>odSDF</w:t>
-      </w:r>
-      <w:proofErr w:type="spellEnd"/>
-      <w:r>
-        <w:rPr>
-          <w:lang w:val="en-US"/>
-        </w:rPr>
-        <w:t>:</w:t>
+        <w:ind w:firstLine="0pt"/>
+        <w:rPr>
+          <w:lang w:val="en-US"/>
+        </w:rPr>
+      </w:pPr>
+      <w:r>
+        <w:rPr>
+          <w:lang w:val="en-US"/>
+        </w:rPr>
+        <w:tab/>
+        <w:t>SDF shows the data dependencies</w:t>
+      </w:r>
+      <w:r>
+        <w:rPr>
+          <w:lang w:val="en-US"/>
+        </w:rPr>
+        <w:t xml:space="preserve"> between actors, the expected input data and output data. The Actors also show which processes/functions can be implemented in parallel, as well as deadlocks can be identified. Hence, identifying concurrency is easy, which is needed in multiprocessor architecture. </w:t>
       </w:r>
     </w:p>
     <w:p>
@@ -959,6 +1667,39 @@
           <w:lang w:val="en-US"/>
         </w:rPr>
       </w:pPr>
+      <w:r>
+        <w:rPr>
+          <w:lang w:val="en-US"/>
+        </w:rPr>
+        <w:tab/>
+        <w:t xml:space="preserve">In the case of our application, example of concurrency is </w:t>
+      </w:r>
+      <w:proofErr w:type="spellStart"/>
+      <w:r>
+        <w:rPr>
+          <w:lang w:val="en-US"/>
+        </w:rPr>
+        <w:t>graySDF</w:t>
+      </w:r>
+      <w:proofErr w:type="spellEnd"/>
+      <w:r>
+        <w:rPr>
+          <w:lang w:val="en-US"/>
+        </w:rPr>
+        <w:t xml:space="preserve"> in which all the </w:t>
+      </w:r>
+      <w:r>
+        <w:rPr>
+          <w:lang w:val="en-US"/>
+        </w:rPr>
+        <w:t xml:space="preserve">multiple rows </w:t>
+      </w:r>
+      <w:r>
+        <w:rPr>
+          <w:lang w:val="en-US"/>
+        </w:rPr>
+        <w:t>can be processed independently, and hence in parallel.</w:t>
+      </w:r>
     </w:p>
     <w:p>
       <w:pPr>
@@ -973,13 +1714,13 @@
           <w:lang w:val="en-US"/>
         </w:rPr>
         <w:tab/>
-        <w:t>The reason for using SDF as method of formal modeling is because SDF shows the data dependencies</w:t>
-      </w:r>
-      <w:r>
-        <w:rPr>
-          <w:lang w:val="en-US"/>
-        </w:rPr>
-        <w:t xml:space="preserve"> between actors, </w:t>
+        <w:t>The SDF as shown in diagram1 is how the single core bare metal and single core RTOS algorithm is implemented. For single core RTOS, TODO.</w:t>
+      </w:r>
+      <w:r>
+        <w:rPr>
+          <w:lang w:val="en-US"/>
+        </w:rPr>
+        <w:t xml:space="preserve"> Actor/Pattern mapped to C code, kernel objects, </w:t>
       </w:r>
     </w:p>
     <w:p>
@@ -994,73 +1735,7 @@
         <w:rPr>
           <w:lang w:val="en-US"/>
         </w:rPr>
-        <w:t xml:space="preserve">the expected input data and output data. The Actors also show which processes/functions can be implemented in parallel, as well as deadlocks can be identified. Hence, identifying concurrency is easy, which is needed in multiprocessor architecture. </w:t>
-      </w:r>
-    </w:p>
-    <w:p>
-      <w:pPr>
-        <w:pStyle w:val="BodyText"/>
-        <w:ind w:firstLine="0pt"/>
-        <w:rPr>
-          <w:lang w:val="en-US"/>
-        </w:rPr>
-      </w:pPr>
-      <w:r>
-        <w:rPr>
-          <w:lang w:val="en-US"/>
-        </w:rPr>
-        <w:tab/>
-        <w:t xml:space="preserve">In the case of our application, example of concurrency is </w:t>
-      </w:r>
-      <w:proofErr w:type="spellStart"/>
-      <w:r>
-        <w:rPr>
-          <w:lang w:val="en-US"/>
-        </w:rPr>
-        <w:t>graySDF</w:t>
-      </w:r>
-      <w:proofErr w:type="spellEnd"/>
-      <w:r>
-        <w:rPr>
-          <w:lang w:val="en-US"/>
-        </w:rPr>
-        <w:t xml:space="preserve"> in which all the pixels can be processed independently, and hence in parallel.</w:t>
-      </w:r>
-    </w:p>
-    <w:p>
-      <w:pPr>
-        <w:pStyle w:val="BodyText"/>
-        <w:ind w:firstLine="0pt"/>
-        <w:rPr>
-          <w:lang w:val="en-US"/>
-        </w:rPr>
-      </w:pPr>
-      <w:r>
-        <w:rPr>
-          <w:lang w:val="en-US"/>
-        </w:rPr>
-        <w:tab/>
-        <w:t>The SDF as shown in diagram1 is how the single core bare metal and single core RTOS algorithm is implemented. For single core RTOS, TODO.</w:t>
-      </w:r>
-      <w:r>
-        <w:rPr>
-          <w:lang w:val="en-US"/>
-        </w:rPr>
-        <w:t xml:space="preserve"> Actor/Pattern mapped to C code, kernel objects, </w:t>
-      </w:r>
-    </w:p>
-    <w:p>
-      <w:pPr>
-        <w:pStyle w:val="BodyText"/>
-        <w:ind w:firstLine="0pt"/>
-        <w:rPr>
-          <w:lang w:val="en-US"/>
-        </w:rPr>
-      </w:pPr>
-      <w:r>
-        <w:rPr>
-          <w:lang w:val="en-US"/>
-        </w:rPr>
+        <w:lastRenderedPageBreak/>
         <w:tab/>
         <w:t>For 5 core bare metal design, TODO</w:t>
       </w:r>
@@ -1127,6 +1802,26 @@
       </w:pPr>
       <w:r>
         <w:t>Results and Discussion</w:t>
+      </w:r>
+    </w:p>
+    <w:p>
+      <w:pPr>
+        <w:pStyle w:val="BodyText"/>
+        <w:rPr>
+          <w:lang w:val="en-US"/>
+        </w:rPr>
+      </w:pPr>
+      <w:r>
+        <w:rPr>
+          <w:lang w:val="en-US"/>
+        </w:rPr>
+        <w:t xml:space="preserve">The implementations work in two modes: Debug and Performance mode. Debug mode processes the images once and shows their corresponding edge output in ASCII. Performance mode processes the images 32 times and </w:t>
+      </w:r>
+      <w:r>
+        <w:rPr>
+          <w:lang w:val="en-US"/>
+        </w:rPr>
+        <w:t>shows the performance metrics such as number of images executed, total execution time, execution time per image, throughput in images per sec.</w:t>
       </w:r>
     </w:p>
     <w:p>
@@ -1583,7 +2278,6 @@
         <w:rPr>
           <w:noProof/>
         </w:rPr>
-        <w:lastRenderedPageBreak/>
         <w:drawing>
           <wp:anchor distT="45720" distB="45720" distL="114300" distR="114300" simplePos="0" relativeHeight="251659264" behindDoc="0" locked="0" layoutInCell="1" allowOverlap="1" wp14:anchorId="53E82863" wp14:editId="32C5DB87">
             <wp:simplePos x="0" y="0"/>
@@ -1645,7 +2339,7 @@
                                       <pic:cNvPicPr/>
                                     </pic:nvPicPr>
                                     <pic:blipFill>
-                                      <a:blip r:embed="rId11" cstate="print">
+                                      <a:blip r:embed="rId12" cstate="print">
                                         <a:extLst>
                                           <a:ext uri="{28A0092B-C50C-407E-A947-70E740481C1C}">
                                             <a14:useLocalDpi xmlns:a14="http://schemas.microsoft.com/office/drawing/2010/main" val="0"/>
@@ -2032,6 +2726,32 @@
         <w:ind w:start="17.70pt" w:hanging="17.70pt"/>
       </w:pPr>
       <w:r>
+        <w:t xml:space="preserve">HIPR2, </w:t>
+      </w:r>
+      <w:r>
+        <w:t>Sobel Edge Detector</w:t>
+      </w:r>
+      <w:r>
+        <w:t xml:space="preserve"> , 2020 [Online]. Available: </w:t>
+      </w:r>
+      <w:hyperlink r:id="rId13" w:history="1">
+        <w:r>
+          <w:rPr>
+            <w:rStyle w:val="Hyperlink"/>
+          </w:rPr>
+          <w:t>https://homepages.inf.ed.ac.uk/rbf/HIPR2/sobel.htm</w:t>
+        </w:r>
+      </w:hyperlink>
+      <w:r>
+        <w:t>, [Accessed: 15 Feb 2020]</w:t>
+      </w:r>
+    </w:p>
+    <w:p>
+      <w:pPr>
+        <w:pStyle w:val="references"/>
+        <w:ind w:start="17.70pt" w:hanging="17.70pt"/>
+      </w:pPr>
+      <w:r>
         <w:t>Wikipedia.org</w:t>
       </w:r>
       <w:r>
@@ -2052,7 +2772,7 @@
       <w:r>
         <w:t xml:space="preserve">. [Online]. Available: </w:t>
       </w:r>
-      <w:hyperlink r:id="rId12" w:anchor="PPM_example" w:history="1">
+      <w:hyperlink r:id="rId14" w:anchor="PPM_example" w:history="1">
         <w:r>
           <w:rPr>
             <w:rStyle w:val="Hyperlink"/>
@@ -2099,7 +2819,7 @@
       <w:r>
         <w:t xml:space="preserve">. [Online]. Available: </w:t>
       </w:r>
-      <w:hyperlink r:id="rId13" w:history="1">
+      <w:hyperlink r:id="rId15" w:history="1">
         <w:r>
           <w:rPr>
             <w:rStyle w:val="Hyperlink"/>
@@ -2137,7 +2857,7 @@
       <w:r>
         <w:t xml:space="preserve">Hackage.haskell.org, 2020. [Online]. Available:  </w:t>
       </w:r>
-      <w:hyperlink r:id="rId14" w:history="1">
+      <w:hyperlink r:id="rId16" w:history="1">
         <w:r>
           <w:rPr>
             <w:rStyle w:val="Hyperlink"/>
@@ -3257,6 +3977,232 @@
     </w:lvl>
   </w:abstractNum>
   <w:abstractNum w:abstractNumId="17" w15:restartNumberingAfterBreak="0">
+    <w:nsid w:val="3D1E5AAA"/>
+    <w:multiLevelType w:val="hybridMultilevel"/>
+    <w:tmpl w:val="EA1AAE84"/>
+    <w:lvl w:ilvl="0" w:tplc="20000001">
+      <w:start w:val="1"/>
+      <w:numFmt w:val="bullet"/>
+      <w:lvlText w:val=""/>
+      <w:lvlJc w:val="start"/>
+      <w:pPr>
+        <w:ind w:start="50.40pt" w:hanging="18pt"/>
+      </w:pPr>
+      <w:rPr>
+        <w:rFonts w:ascii="Symbol" w:hAnsi="Symbol" w:hint="default"/>
+      </w:rPr>
+    </w:lvl>
+    <w:lvl w:ilvl="1" w:tplc="20000003" w:tentative="1">
+      <w:start w:val="1"/>
+      <w:numFmt w:val="bullet"/>
+      <w:lvlText w:val="o"/>
+      <w:lvlJc w:val="start"/>
+      <w:pPr>
+        <w:ind w:start="86.40pt" w:hanging="18pt"/>
+      </w:pPr>
+      <w:rPr>
+        <w:rFonts w:ascii="Courier New" w:hAnsi="Courier New" w:cs="Courier New" w:hint="default"/>
+      </w:rPr>
+    </w:lvl>
+    <w:lvl w:ilvl="2" w:tplc="20000005" w:tentative="1">
+      <w:start w:val="1"/>
+      <w:numFmt w:val="bullet"/>
+      <w:lvlText w:val=""/>
+      <w:lvlJc w:val="start"/>
+      <w:pPr>
+        <w:ind w:start="122.40pt" w:hanging="18pt"/>
+      </w:pPr>
+      <w:rPr>
+        <w:rFonts w:ascii="Wingdings" w:hAnsi="Wingdings" w:hint="default"/>
+      </w:rPr>
+    </w:lvl>
+    <w:lvl w:ilvl="3" w:tplc="20000001" w:tentative="1">
+      <w:start w:val="1"/>
+      <w:numFmt w:val="bullet"/>
+      <w:lvlText w:val=""/>
+      <w:lvlJc w:val="start"/>
+      <w:pPr>
+        <w:ind w:start="158.40pt" w:hanging="18pt"/>
+      </w:pPr>
+      <w:rPr>
+        <w:rFonts w:ascii="Symbol" w:hAnsi="Symbol" w:hint="default"/>
+      </w:rPr>
+    </w:lvl>
+    <w:lvl w:ilvl="4" w:tplc="20000003" w:tentative="1">
+      <w:start w:val="1"/>
+      <w:numFmt w:val="bullet"/>
+      <w:lvlText w:val="o"/>
+      <w:lvlJc w:val="start"/>
+      <w:pPr>
+        <w:ind w:start="194.40pt" w:hanging="18pt"/>
+      </w:pPr>
+      <w:rPr>
+        <w:rFonts w:ascii="Courier New" w:hAnsi="Courier New" w:cs="Courier New" w:hint="default"/>
+      </w:rPr>
+    </w:lvl>
+    <w:lvl w:ilvl="5" w:tplc="20000005" w:tentative="1">
+      <w:start w:val="1"/>
+      <w:numFmt w:val="bullet"/>
+      <w:lvlText w:val=""/>
+      <w:lvlJc w:val="start"/>
+      <w:pPr>
+        <w:ind w:start="230.40pt" w:hanging="18pt"/>
+      </w:pPr>
+      <w:rPr>
+        <w:rFonts w:ascii="Wingdings" w:hAnsi="Wingdings" w:hint="default"/>
+      </w:rPr>
+    </w:lvl>
+    <w:lvl w:ilvl="6" w:tplc="20000001" w:tentative="1">
+      <w:start w:val="1"/>
+      <w:numFmt w:val="bullet"/>
+      <w:lvlText w:val=""/>
+      <w:lvlJc w:val="start"/>
+      <w:pPr>
+        <w:ind w:start="266.40pt" w:hanging="18pt"/>
+      </w:pPr>
+      <w:rPr>
+        <w:rFonts w:ascii="Symbol" w:hAnsi="Symbol" w:hint="default"/>
+      </w:rPr>
+    </w:lvl>
+    <w:lvl w:ilvl="7" w:tplc="20000003" w:tentative="1">
+      <w:start w:val="1"/>
+      <w:numFmt w:val="bullet"/>
+      <w:lvlText w:val="o"/>
+      <w:lvlJc w:val="start"/>
+      <w:pPr>
+        <w:ind w:start="302.40pt" w:hanging="18pt"/>
+      </w:pPr>
+      <w:rPr>
+        <w:rFonts w:ascii="Courier New" w:hAnsi="Courier New" w:cs="Courier New" w:hint="default"/>
+      </w:rPr>
+    </w:lvl>
+    <w:lvl w:ilvl="8" w:tplc="20000005" w:tentative="1">
+      <w:start w:val="1"/>
+      <w:numFmt w:val="bullet"/>
+      <w:lvlText w:val=""/>
+      <w:lvlJc w:val="start"/>
+      <w:pPr>
+        <w:ind w:start="338.40pt" w:hanging="18pt"/>
+      </w:pPr>
+      <w:rPr>
+        <w:rFonts w:ascii="Wingdings" w:hAnsi="Wingdings" w:hint="default"/>
+      </w:rPr>
+    </w:lvl>
+  </w:abstractNum>
+  <w:abstractNum w:abstractNumId="18" w15:restartNumberingAfterBreak="0">
+    <w:nsid w:val="411E59E0"/>
+    <w:multiLevelType w:val="hybridMultilevel"/>
+    <w:tmpl w:val="7668F7AE"/>
+    <w:lvl w:ilvl="0" w:tplc="20000001">
+      <w:start w:val="1"/>
+      <w:numFmt w:val="bullet"/>
+      <w:lvlText w:val=""/>
+      <w:lvlJc w:val="start"/>
+      <w:pPr>
+        <w:ind w:start="36pt" w:hanging="18pt"/>
+      </w:pPr>
+      <w:rPr>
+        <w:rFonts w:ascii="Symbol" w:hAnsi="Symbol" w:hint="default"/>
+      </w:rPr>
+    </w:lvl>
+    <w:lvl w:ilvl="1" w:tplc="20000003" w:tentative="1">
+      <w:start w:val="1"/>
+      <w:numFmt w:val="bullet"/>
+      <w:lvlText w:val="o"/>
+      <w:lvlJc w:val="start"/>
+      <w:pPr>
+        <w:ind w:start="72pt" w:hanging="18pt"/>
+      </w:pPr>
+      <w:rPr>
+        <w:rFonts w:ascii="Courier New" w:hAnsi="Courier New" w:cs="Courier New" w:hint="default"/>
+      </w:rPr>
+    </w:lvl>
+    <w:lvl w:ilvl="2" w:tplc="20000005" w:tentative="1">
+      <w:start w:val="1"/>
+      <w:numFmt w:val="bullet"/>
+      <w:lvlText w:val=""/>
+      <w:lvlJc w:val="start"/>
+      <w:pPr>
+        <w:ind w:start="108pt" w:hanging="18pt"/>
+      </w:pPr>
+      <w:rPr>
+        <w:rFonts w:ascii="Wingdings" w:hAnsi="Wingdings" w:hint="default"/>
+      </w:rPr>
+    </w:lvl>
+    <w:lvl w:ilvl="3" w:tplc="20000001" w:tentative="1">
+      <w:start w:val="1"/>
+      <w:numFmt w:val="bullet"/>
+      <w:lvlText w:val=""/>
+      <w:lvlJc w:val="start"/>
+      <w:pPr>
+        <w:ind w:start="144pt" w:hanging="18pt"/>
+      </w:pPr>
+      <w:rPr>
+        <w:rFonts w:ascii="Symbol" w:hAnsi="Symbol" w:hint="default"/>
+      </w:rPr>
+    </w:lvl>
+    <w:lvl w:ilvl="4" w:tplc="20000003" w:tentative="1">
+      <w:start w:val="1"/>
+      <w:numFmt w:val="bullet"/>
+      <w:lvlText w:val="o"/>
+      <w:lvlJc w:val="start"/>
+      <w:pPr>
+        <w:ind w:start="180pt" w:hanging="18pt"/>
+      </w:pPr>
+      <w:rPr>
+        <w:rFonts w:ascii="Courier New" w:hAnsi="Courier New" w:cs="Courier New" w:hint="default"/>
+      </w:rPr>
+    </w:lvl>
+    <w:lvl w:ilvl="5" w:tplc="20000005" w:tentative="1">
+      <w:start w:val="1"/>
+      <w:numFmt w:val="bullet"/>
+      <w:lvlText w:val=""/>
+      <w:lvlJc w:val="start"/>
+      <w:pPr>
+        <w:ind w:start="216pt" w:hanging="18pt"/>
+      </w:pPr>
+      <w:rPr>
+        <w:rFonts w:ascii="Wingdings" w:hAnsi="Wingdings" w:hint="default"/>
+      </w:rPr>
+    </w:lvl>
+    <w:lvl w:ilvl="6" w:tplc="20000001" w:tentative="1">
+      <w:start w:val="1"/>
+      <w:numFmt w:val="bullet"/>
+      <w:lvlText w:val=""/>
+      <w:lvlJc w:val="start"/>
+      <w:pPr>
+        <w:ind w:start="252pt" w:hanging="18pt"/>
+      </w:pPr>
+      <w:rPr>
+        <w:rFonts w:ascii="Symbol" w:hAnsi="Symbol" w:hint="default"/>
+      </w:rPr>
+    </w:lvl>
+    <w:lvl w:ilvl="7" w:tplc="20000003" w:tentative="1">
+      <w:start w:val="1"/>
+      <w:numFmt w:val="bullet"/>
+      <w:lvlText w:val="o"/>
+      <w:lvlJc w:val="start"/>
+      <w:pPr>
+        <w:ind w:start="288pt" w:hanging="18pt"/>
+      </w:pPr>
+      <w:rPr>
+        <w:rFonts w:ascii="Courier New" w:hAnsi="Courier New" w:cs="Courier New" w:hint="default"/>
+      </w:rPr>
+    </w:lvl>
+    <w:lvl w:ilvl="8" w:tplc="20000005" w:tentative="1">
+      <w:start w:val="1"/>
+      <w:numFmt w:val="bullet"/>
+      <w:lvlText w:val=""/>
+      <w:lvlJc w:val="start"/>
+      <w:pPr>
+        <w:ind w:start="324pt" w:hanging="18pt"/>
+      </w:pPr>
+      <w:rPr>
+        <w:rFonts w:ascii="Wingdings" w:hAnsi="Wingdings" w:hint="default"/>
+      </w:rPr>
+    </w:lvl>
+  </w:abstractNum>
+  <w:abstractNum w:abstractNumId="19" w15:restartNumberingAfterBreak="0">
     <w:nsid w:val="4189603E"/>
     <w:multiLevelType w:val="multilevel"/>
     <w:tmpl w:val="0AB06E12"/>
@@ -3463,7 +4409,120 @@
       </w:rPr>
     </w:lvl>
   </w:abstractNum>
-  <w:abstractNum w:abstractNumId="18" w15:restartNumberingAfterBreak="0">
+  <w:abstractNum w:abstractNumId="20" w15:restartNumberingAfterBreak="0">
+    <w:nsid w:val="451C124D"/>
+    <w:multiLevelType w:val="hybridMultilevel"/>
+    <w:tmpl w:val="028ADA1A"/>
+    <w:lvl w:ilvl="0" w:tplc="20000001">
+      <w:start w:val="1"/>
+      <w:numFmt w:val="bullet"/>
+      <w:lvlText w:val=""/>
+      <w:lvlJc w:val="start"/>
+      <w:pPr>
+        <w:ind w:start="36pt" w:hanging="18pt"/>
+      </w:pPr>
+      <w:rPr>
+        <w:rFonts w:ascii="Symbol" w:hAnsi="Symbol" w:hint="default"/>
+      </w:rPr>
+    </w:lvl>
+    <w:lvl w:ilvl="1" w:tplc="20000003" w:tentative="1">
+      <w:start w:val="1"/>
+      <w:numFmt w:val="bullet"/>
+      <w:lvlText w:val="o"/>
+      <w:lvlJc w:val="start"/>
+      <w:pPr>
+        <w:ind w:start="72pt" w:hanging="18pt"/>
+      </w:pPr>
+      <w:rPr>
+        <w:rFonts w:ascii="Courier New" w:hAnsi="Courier New" w:cs="Courier New" w:hint="default"/>
+      </w:rPr>
+    </w:lvl>
+    <w:lvl w:ilvl="2" w:tplc="20000005" w:tentative="1">
+      <w:start w:val="1"/>
+      <w:numFmt w:val="bullet"/>
+      <w:lvlText w:val=""/>
+      <w:lvlJc w:val="start"/>
+      <w:pPr>
+        <w:ind w:start="108pt" w:hanging="18pt"/>
+      </w:pPr>
+      <w:rPr>
+        <w:rFonts w:ascii="Wingdings" w:hAnsi="Wingdings" w:hint="default"/>
+      </w:rPr>
+    </w:lvl>
+    <w:lvl w:ilvl="3" w:tplc="20000001" w:tentative="1">
+      <w:start w:val="1"/>
+      <w:numFmt w:val="bullet"/>
+      <w:lvlText w:val=""/>
+      <w:lvlJc w:val="start"/>
+      <w:pPr>
+        <w:ind w:start="144pt" w:hanging="18pt"/>
+      </w:pPr>
+      <w:rPr>
+        <w:rFonts w:ascii="Symbol" w:hAnsi="Symbol" w:hint="default"/>
+      </w:rPr>
+    </w:lvl>
+    <w:lvl w:ilvl="4" w:tplc="20000003" w:tentative="1">
+      <w:start w:val="1"/>
+      <w:numFmt w:val="bullet"/>
+      <w:lvlText w:val="o"/>
+      <w:lvlJc w:val="start"/>
+      <w:pPr>
+        <w:ind w:start="180pt" w:hanging="18pt"/>
+      </w:pPr>
+      <w:rPr>
+        <w:rFonts w:ascii="Courier New" w:hAnsi="Courier New" w:cs="Courier New" w:hint="default"/>
+      </w:rPr>
+    </w:lvl>
+    <w:lvl w:ilvl="5" w:tplc="20000005" w:tentative="1">
+      <w:start w:val="1"/>
+      <w:numFmt w:val="bullet"/>
+      <w:lvlText w:val=""/>
+      <w:lvlJc w:val="start"/>
+      <w:pPr>
+        <w:ind w:start="216pt" w:hanging="18pt"/>
+      </w:pPr>
+      <w:rPr>
+        <w:rFonts w:ascii="Wingdings" w:hAnsi="Wingdings" w:hint="default"/>
+      </w:rPr>
+    </w:lvl>
+    <w:lvl w:ilvl="6" w:tplc="20000001" w:tentative="1">
+      <w:start w:val="1"/>
+      <w:numFmt w:val="bullet"/>
+      <w:lvlText w:val=""/>
+      <w:lvlJc w:val="start"/>
+      <w:pPr>
+        <w:ind w:start="252pt" w:hanging="18pt"/>
+      </w:pPr>
+      <w:rPr>
+        <w:rFonts w:ascii="Symbol" w:hAnsi="Symbol" w:hint="default"/>
+      </w:rPr>
+    </w:lvl>
+    <w:lvl w:ilvl="7" w:tplc="20000003" w:tentative="1">
+      <w:start w:val="1"/>
+      <w:numFmt w:val="bullet"/>
+      <w:lvlText w:val="o"/>
+      <w:lvlJc w:val="start"/>
+      <w:pPr>
+        <w:ind w:start="288pt" w:hanging="18pt"/>
+      </w:pPr>
+      <w:rPr>
+        <w:rFonts w:ascii="Courier New" w:hAnsi="Courier New" w:cs="Courier New" w:hint="default"/>
+      </w:rPr>
+    </w:lvl>
+    <w:lvl w:ilvl="8" w:tplc="20000005" w:tentative="1">
+      <w:start w:val="1"/>
+      <w:numFmt w:val="bullet"/>
+      <w:lvlText w:val=""/>
+      <w:lvlJc w:val="start"/>
+      <w:pPr>
+        <w:ind w:start="324pt" w:hanging="18pt"/>
+      </w:pPr>
+      <w:rPr>
+        <w:rFonts w:ascii="Wingdings" w:hAnsi="Wingdings" w:hint="default"/>
+      </w:rPr>
+    </w:lvl>
+  </w:abstractNum>
+  <w:abstractNum w:abstractNumId="21" w15:restartNumberingAfterBreak="0">
     <w:nsid w:val="493C3F76"/>
     <w:multiLevelType w:val="hybridMultilevel"/>
     <w:tmpl w:val="9A9E418C"/>
@@ -3574,7 +4633,120 @@
       </w:pPr>
     </w:lvl>
   </w:abstractNum>
-  <w:abstractNum w:abstractNumId="19" w15:restartNumberingAfterBreak="0">
+  <w:abstractNum w:abstractNumId="22" w15:restartNumberingAfterBreak="0">
+    <w:nsid w:val="4BA655F8"/>
+    <w:multiLevelType w:val="hybridMultilevel"/>
+    <w:tmpl w:val="BEF68A6A"/>
+    <w:lvl w:ilvl="0" w:tplc="20000001">
+      <w:start w:val="1"/>
+      <w:numFmt w:val="bullet"/>
+      <w:lvlText w:val=""/>
+      <w:lvlJc w:val="start"/>
+      <w:pPr>
+        <w:ind w:start="50.40pt" w:hanging="18pt"/>
+      </w:pPr>
+      <w:rPr>
+        <w:rFonts w:ascii="Symbol" w:hAnsi="Symbol" w:hint="default"/>
+      </w:rPr>
+    </w:lvl>
+    <w:lvl w:ilvl="1" w:tplc="20000003" w:tentative="1">
+      <w:start w:val="1"/>
+      <w:numFmt w:val="bullet"/>
+      <w:lvlText w:val="o"/>
+      <w:lvlJc w:val="start"/>
+      <w:pPr>
+        <w:ind w:start="86.40pt" w:hanging="18pt"/>
+      </w:pPr>
+      <w:rPr>
+        <w:rFonts w:ascii="Courier New" w:hAnsi="Courier New" w:cs="Courier New" w:hint="default"/>
+      </w:rPr>
+    </w:lvl>
+    <w:lvl w:ilvl="2" w:tplc="20000005" w:tentative="1">
+      <w:start w:val="1"/>
+      <w:numFmt w:val="bullet"/>
+      <w:lvlText w:val=""/>
+      <w:lvlJc w:val="start"/>
+      <w:pPr>
+        <w:ind w:start="122.40pt" w:hanging="18pt"/>
+      </w:pPr>
+      <w:rPr>
+        <w:rFonts w:ascii="Wingdings" w:hAnsi="Wingdings" w:hint="default"/>
+      </w:rPr>
+    </w:lvl>
+    <w:lvl w:ilvl="3" w:tplc="20000001" w:tentative="1">
+      <w:start w:val="1"/>
+      <w:numFmt w:val="bullet"/>
+      <w:lvlText w:val=""/>
+      <w:lvlJc w:val="start"/>
+      <w:pPr>
+        <w:ind w:start="158.40pt" w:hanging="18pt"/>
+      </w:pPr>
+      <w:rPr>
+        <w:rFonts w:ascii="Symbol" w:hAnsi="Symbol" w:hint="default"/>
+      </w:rPr>
+    </w:lvl>
+    <w:lvl w:ilvl="4" w:tplc="20000003" w:tentative="1">
+      <w:start w:val="1"/>
+      <w:numFmt w:val="bullet"/>
+      <w:lvlText w:val="o"/>
+      <w:lvlJc w:val="start"/>
+      <w:pPr>
+        <w:ind w:start="194.40pt" w:hanging="18pt"/>
+      </w:pPr>
+      <w:rPr>
+        <w:rFonts w:ascii="Courier New" w:hAnsi="Courier New" w:cs="Courier New" w:hint="default"/>
+      </w:rPr>
+    </w:lvl>
+    <w:lvl w:ilvl="5" w:tplc="20000005" w:tentative="1">
+      <w:start w:val="1"/>
+      <w:numFmt w:val="bullet"/>
+      <w:lvlText w:val=""/>
+      <w:lvlJc w:val="start"/>
+      <w:pPr>
+        <w:ind w:start="230.40pt" w:hanging="18pt"/>
+      </w:pPr>
+      <w:rPr>
+        <w:rFonts w:ascii="Wingdings" w:hAnsi="Wingdings" w:hint="default"/>
+      </w:rPr>
+    </w:lvl>
+    <w:lvl w:ilvl="6" w:tplc="20000001" w:tentative="1">
+      <w:start w:val="1"/>
+      <w:numFmt w:val="bullet"/>
+      <w:lvlText w:val=""/>
+      <w:lvlJc w:val="start"/>
+      <w:pPr>
+        <w:ind w:start="266.40pt" w:hanging="18pt"/>
+      </w:pPr>
+      <w:rPr>
+        <w:rFonts w:ascii="Symbol" w:hAnsi="Symbol" w:hint="default"/>
+      </w:rPr>
+    </w:lvl>
+    <w:lvl w:ilvl="7" w:tplc="20000003" w:tentative="1">
+      <w:start w:val="1"/>
+      <w:numFmt w:val="bullet"/>
+      <w:lvlText w:val="o"/>
+      <w:lvlJc w:val="start"/>
+      <w:pPr>
+        <w:ind w:start="302.40pt" w:hanging="18pt"/>
+      </w:pPr>
+      <w:rPr>
+        <w:rFonts w:ascii="Courier New" w:hAnsi="Courier New" w:cs="Courier New" w:hint="default"/>
+      </w:rPr>
+    </w:lvl>
+    <w:lvl w:ilvl="8" w:tplc="20000005" w:tentative="1">
+      <w:start w:val="1"/>
+      <w:numFmt w:val="bullet"/>
+      <w:lvlText w:val=""/>
+      <w:lvlJc w:val="start"/>
+      <w:pPr>
+        <w:ind w:start="338.40pt" w:hanging="18pt"/>
+      </w:pPr>
+      <w:rPr>
+        <w:rFonts w:ascii="Wingdings" w:hAnsi="Wingdings" w:hint="default"/>
+      </w:rPr>
+    </w:lvl>
+  </w:abstractNum>
+  <w:abstractNum w:abstractNumId="23" w15:restartNumberingAfterBreak="0">
     <w:nsid w:val="4F500533"/>
     <w:multiLevelType w:val="hybridMultilevel"/>
     <w:tmpl w:val="3F6C872A"/>
@@ -3687,7 +4859,7 @@
       </w:rPr>
     </w:lvl>
   </w:abstractNum>
-  <w:abstractNum w:abstractNumId="20" w15:restartNumberingAfterBreak="0">
+  <w:abstractNum w:abstractNumId="24" w15:restartNumberingAfterBreak="0">
     <w:nsid w:val="52CA544A"/>
     <w:multiLevelType w:val="singleLevel"/>
     <w:tmpl w:val="AED6D67E"/>
@@ -3714,7 +4886,7 @@
       </w:rPr>
     </w:lvl>
   </w:abstractNum>
-  <w:abstractNum w:abstractNumId="21" w15:restartNumberingAfterBreak="0">
+  <w:abstractNum w:abstractNumId="25" w15:restartNumberingAfterBreak="0">
     <w:nsid w:val="6143007A"/>
     <w:multiLevelType w:val="hybridMultilevel"/>
     <w:tmpl w:val="D51AEF94"/>
@@ -3827,7 +4999,7 @@
       </w:rPr>
     </w:lvl>
   </w:abstractNum>
-  <w:abstractNum w:abstractNumId="22" w15:restartNumberingAfterBreak="0">
+  <w:abstractNum w:abstractNumId="26" w15:restartNumberingAfterBreak="0">
     <w:nsid w:val="6C402C58"/>
     <w:multiLevelType w:val="hybridMultilevel"/>
     <w:tmpl w:val="9A1CA078"/>
@@ -3972,7 +5144,7 @@
       </w:rPr>
     </w:lvl>
   </w:abstractNum>
-  <w:abstractNum w:abstractNumId="23" w15:restartNumberingAfterBreak="0">
+  <w:abstractNum w:abstractNumId="27" w15:restartNumberingAfterBreak="0">
     <w:nsid w:val="6CD32DA8"/>
     <w:multiLevelType w:val="singleLevel"/>
     <w:tmpl w:val="166470C2"/>
@@ -3998,7 +5170,7 @@
       </w:rPr>
     </w:lvl>
   </w:abstractNum>
-  <w:abstractNum w:abstractNumId="24" w15:restartNumberingAfterBreak="0">
+  <w:abstractNum w:abstractNumId="28" w15:restartNumberingAfterBreak="0">
     <w:nsid w:val="717F5B63"/>
     <w:multiLevelType w:val="hybridMultilevel"/>
     <w:tmpl w:val="3980693C"/>
@@ -4111,7 +5283,7 @@
       </w:rPr>
     </w:lvl>
   </w:abstractNum>
-  <w:abstractNum w:abstractNumId="25" w15:restartNumberingAfterBreak="0">
+  <w:abstractNum w:abstractNumId="29" w15:restartNumberingAfterBreak="0">
     <w:nsid w:val="7DEE62C0"/>
     <w:multiLevelType w:val="hybridMultilevel"/>
     <w:tmpl w:val="703C435C"/>
@@ -4228,28 +5400,28 @@
     <w:abstractNumId w:val="15"/>
   </w:num>
   <w:num w:numId="2">
-    <w:abstractNumId w:val="22"/>
+    <w:abstractNumId w:val="26"/>
   </w:num>
   <w:num w:numId="3">
     <w:abstractNumId w:val="14"/>
   </w:num>
   <w:num w:numId="4">
-    <w:abstractNumId w:val="17"/>
+    <w:abstractNumId w:val="19"/>
   </w:num>
   <w:num w:numId="5">
-    <w:abstractNumId w:val="17"/>
+    <w:abstractNumId w:val="19"/>
   </w:num>
   <w:num w:numId="6">
-    <w:abstractNumId w:val="17"/>
+    <w:abstractNumId w:val="19"/>
   </w:num>
   <w:num w:numId="7">
-    <w:abstractNumId w:val="17"/>
+    <w:abstractNumId w:val="19"/>
   </w:num>
   <w:num w:numId="8">
-    <w:abstractNumId w:val="20"/>
+    <w:abstractNumId w:val="24"/>
   </w:num>
   <w:num w:numId="9">
-    <w:abstractNumId w:val="23"/>
+    <w:abstractNumId w:val="27"/>
   </w:num>
   <w:num w:numId="10">
     <w:abstractNumId w:val="16"/>
@@ -4294,25 +5466,37 @@
     <w:abstractNumId w:val="1"/>
   </w:num>
   <w:num w:numId="24">
-    <w:abstractNumId w:val="18"/>
+    <w:abstractNumId w:val="21"/>
   </w:num>
   <w:num w:numId="25">
-    <w:abstractNumId w:val="19"/>
+    <w:abstractNumId w:val="23"/>
   </w:num>
   <w:num w:numId="26">
+    <w:abstractNumId w:val="29"/>
+  </w:num>
+  <w:num w:numId="27">
     <w:abstractNumId w:val="25"/>
   </w:num>
-  <w:num w:numId="27">
-    <w:abstractNumId w:val="21"/>
-  </w:num>
   <w:num w:numId="28">
-    <w:abstractNumId w:val="24"/>
+    <w:abstractNumId w:val="28"/>
   </w:num>
   <w:num w:numId="29">
     <w:abstractNumId w:val="13"/>
   </w:num>
   <w:num w:numId="30">
+    <w:abstractNumId w:val="19"/>
+  </w:num>
+  <w:num w:numId="31">
     <w:abstractNumId w:val="17"/>
+  </w:num>
+  <w:num w:numId="32">
+    <w:abstractNumId w:val="18"/>
+  </w:num>
+  <w:num w:numId="33">
+    <w:abstractNumId w:val="22"/>
+  </w:num>
+  <w:num w:numId="34">
+    <w:abstractNumId w:val="20"/>
   </w:num>
 </w:numbering>
 </file>
@@ -5077,6 +6261,16 @@
       <w:shd w:val="clear" w:color="auto" w:fill="E1DFDD"/>
     </w:rPr>
   </w:style>
+  <w:style w:type="character" w:styleId="PlaceholderText">
+    <w:name w:val="Placeholder Text"/>
+    <w:basedOn w:val="DefaultParagraphFont"/>
+    <w:uiPriority w:val="99"/>
+    <w:semiHidden/>
+    <w:rsid w:val="00A0220E"/>
+    <w:rPr>
+      <w:color w:val="808080"/>
+    </w:rPr>
+  </w:style>
 </w:styles>
 </file>
 
@@ -5346,7 +6540,7 @@
 </file>
 
 <file path=customXml/itemProps1.xml><?xml version="1.0" encoding="utf-8"?>
-<ds:datastoreItem xmlns:ds="http://purl.oclc.org/ooxml/officeDocument/customXml" ds:itemID="{73DC715D-0B37-4F08-86AE-3B0DB21C78E6}">
+<ds:datastoreItem xmlns:ds="http://purl.oclc.org/ooxml/officeDocument/customXml" ds:itemID="{0D4F28C1-F7DD-423D-A3F5-0B120A77FD00}">
   <ds:schemaRefs>
     <ds:schemaRef ds:uri="http://schemas.openxmlformats.org/officeDocument/2006/bibliography"/>
   </ds:schemaRefs>

</xml_diff>